<commit_message>
Updated for final print
</commit_message>
<xml_diff>
--- a/1. Final Documentation/1. Project Proposal/Client Briefing Document 1.0.docx
+++ b/1. Final Documentation/1. Project Proposal/Client Briefing Document 1.0.docx
@@ -919,7 +919,7 @@
               </mc:Choice>
               <mc:Fallback>
                 <w:pict>
-                  <v:group w14:anchorId="24BC669F" id="Group 28" o:spid="_x0000_s1026" style="position:absolute;margin-left:0;margin-top:0;width:18pt;height:10in;z-index:251656192;mso-width-percent:29;mso-height-percent:909;mso-left-percent:45;mso-position-horizontal-relative:page;mso-position-vertical:center;mso-position-vertical-relative:page;mso-width-percent:29;mso-height-percent:909;mso-left-percent:45" coordsize="2286,91440" o:gfxdata="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">
+                  <v:group w14:anchorId="37E02950" id="Group 28" o:spid="_x0000_s1026" style="position:absolute;margin-left:0;margin-top:0;width:18pt;height:10in;z-index:251656192;mso-width-percent:29;mso-height-percent:909;mso-left-percent:45;mso-position-horizontal-relative:page;mso-position-vertical:center;mso-position-vertical-relative:page;mso-width-percent:29;mso-height-percent:909;mso-left-percent:45" coordsize="2286,91440" o:gfxdata="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">
                     <v:rect id="Rectangle 42" o:spid="_x0000_s1027" style="position:absolute;width:2286;height:87820;visibility:visible;mso-wrap-style:square;v-text-anchor:middle" o:gfxdata="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" fillcolor="#ed7d31 [3205]" stroked="f" strokeweight="1pt"/>
                     <v:rect id="Rectangle 48" o:spid="_x0000_s1028" style="position:absolute;top:89154;width:2286;height:2286;visibility:visible;mso-wrap-style:square;v-text-anchor:middle" o:gfxdata="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" fillcolor="#5b9bd5 [3204]" stroked="f" strokeweight="1pt">
                       <v:path arrowok="t"/>
@@ -1230,7 +1230,6 @@
                 <w:lang w:val="en-GB"/>
               </w:rPr>
             </w:pPr>
-            <w:proofErr w:type="spellStart"/>
             <w:r>
               <w:rPr>
                 <w:rFonts w:ascii="Verdana" w:hAnsi="Verdana"/>
@@ -1238,17 +1237,7 @@
                 <w:szCs w:val="20"/>
                 <w:lang w:val="en-GB"/>
               </w:rPr>
-              <w:t>Changming</w:t>
-            </w:r>
-            <w:proofErr w:type="spellEnd"/>
-            <w:r>
-              <w:rPr>
-                <w:rFonts w:ascii="Verdana" w:hAnsi="Verdana"/>
-                <w:sz w:val="20"/>
-                <w:szCs w:val="20"/>
-                <w:lang w:val="en-GB"/>
-              </w:rPr>
-              <w:t xml:space="preserve"> Wu</w:t>
+              <w:t>Changming Wu</w:t>
             </w:r>
           </w:p>
         </w:tc>
@@ -2553,7 +2542,6 @@
           <w:szCs w:val="20"/>
         </w:rPr>
       </w:pPr>
-      <w:bookmarkStart w:id="1" w:name="_GoBack"/>
       <w:r>
         <w:rPr>
           <w:rFonts w:ascii="Verdana" w:hAnsi="Verdana"/>
@@ -2595,7 +2583,6 @@
         <w:t>parameters values only.</w:t>
       </w:r>
     </w:p>
-    <w:bookmarkEnd w:id="1"/>
     <w:p>
       <w:pPr>
         <w:rPr>
@@ -2672,106 +2659,90 @@
     </w:p>
     <w:p>
       <w:pPr>
-        <w:rPr>
-          <w:rFonts w:ascii="Verdana" w:hAnsi="Verdana"/>
-          <w:sz w:val="20"/>
-          <w:szCs w:val="20"/>
-        </w:rPr>
-      </w:pPr>
-    </w:p>
-    <w:p>
-      <w:pPr>
         <w:pStyle w:val="Heading1"/>
       </w:pPr>
-      <w:bookmarkStart w:id="2" w:name="_Toc458947585"/>
+      <w:bookmarkStart w:id="1" w:name="_Toc458947585"/>
       <w:r>
         <w:t>Target audience</w:t>
       </w:r>
+      <w:bookmarkEnd w:id="1"/>
+    </w:p>
+    <w:p>
+      <w:pPr>
+        <w:pStyle w:val="BodyText"/>
+        <w:rPr>
+          <w:lang w:val="en-NZ"/>
+        </w:rPr>
+      </w:pPr>
+    </w:p>
+    <w:p>
+      <w:pPr>
+        <w:rPr>
+          <w:rFonts w:ascii="Verdana" w:hAnsi="Verdana"/>
+          <w:bCs/>
+          <w:sz w:val="20"/>
+          <w:szCs w:val="20"/>
+        </w:rPr>
+      </w:pPr>
+      <w:r>
+        <w:rPr>
+          <w:rFonts w:ascii="Verdana" w:hAnsi="Verdana"/>
+          <w:bCs/>
+          <w:sz w:val="20"/>
+          <w:szCs w:val="20"/>
+        </w:rPr>
+        <w:t>The project team want to attract Small and medium-sized enterprises who has implemented SQL server in their infrastructure and want to know the implementation risk and verify the configuration of databases and SQL Server. The biggest opportunity with this project are first customer can see what parameters are missing with the exiting database implementation. Large number of SQL Server instances auditing is also very easy perform by this tool.</w:t>
+      </w:r>
+    </w:p>
+    <w:p>
+      <w:pPr>
+        <w:rPr>
+          <w:rFonts w:ascii="Verdana" w:hAnsi="Verdana"/>
+          <w:bCs/>
+          <w:sz w:val="20"/>
+          <w:szCs w:val="20"/>
+        </w:rPr>
+      </w:pPr>
+      <w:r>
+        <w:rPr>
+          <w:rFonts w:ascii="Verdana" w:hAnsi="Verdana"/>
+          <w:bCs/>
+          <w:sz w:val="20"/>
+          <w:szCs w:val="20"/>
+        </w:rPr>
+        <w:t xml:space="preserve">Customer will get the benefit of an audit report to tune their database parameters in well advance to overcome all the security and performance problems. Sometimes it will costly for a small business to hire a professional or a contractor to evaluate their database system because it is time consuming and costly process. </w:t>
+      </w:r>
+    </w:p>
+    <w:p>
+      <w:pPr>
+        <w:rPr>
+          <w:rFonts w:ascii="Verdana" w:hAnsi="Verdana"/>
+          <w:bCs/>
+          <w:sz w:val="20"/>
+          <w:szCs w:val="20"/>
+        </w:rPr>
+      </w:pPr>
+      <w:r>
+        <w:rPr>
+          <w:rFonts w:ascii="Verdana" w:hAnsi="Verdana"/>
+          <w:bCs/>
+          <w:sz w:val="20"/>
+          <w:szCs w:val="20"/>
+        </w:rPr>
+        <w:t>Therefore, this tool is also for a business or a customer who may not be able to hire a full time database administrator to diagnose their database system.</w:t>
+      </w:r>
+    </w:p>
+    <w:p>
+      <w:pPr>
+        <w:pStyle w:val="Heading1"/>
+      </w:pPr>
+      <w:bookmarkStart w:id="2" w:name="_Toc458947586"/>
+      <w:bookmarkStart w:id="3" w:name="_GoBack"/>
+      <w:bookmarkEnd w:id="3"/>
+      <w:r>
+        <w:t>Key Consumer Benefit</w:t>
+      </w:r>
       <w:bookmarkEnd w:id="2"/>
-    </w:p>
-    <w:p>
-      <w:pPr>
-        <w:pStyle w:val="BodyText"/>
-        <w:rPr>
-          <w:lang w:val="en-NZ"/>
-        </w:rPr>
-      </w:pPr>
-    </w:p>
-    <w:p>
-      <w:pPr>
-        <w:rPr>
-          <w:rFonts w:ascii="Verdana" w:hAnsi="Verdana"/>
-          <w:bCs/>
-          <w:sz w:val="20"/>
-          <w:szCs w:val="20"/>
-        </w:rPr>
-      </w:pPr>
-      <w:r>
-        <w:rPr>
-          <w:rFonts w:ascii="Verdana" w:hAnsi="Verdana"/>
-          <w:bCs/>
-          <w:sz w:val="20"/>
-          <w:szCs w:val="20"/>
-        </w:rPr>
-        <w:t>The project team want to attract Small and medium-sized enterprises who has implemented SQL server in their infrastructure and want to know the implementation risk and verify the configuration of databases and SQL Server. The biggest opportunity with this project are first customer can see what parameters are missing with the exiting database implementation. Large number of SQL Server instances auditing is also very easy perform by this tool.</w:t>
-      </w:r>
-    </w:p>
-    <w:p>
-      <w:pPr>
-        <w:rPr>
-          <w:rFonts w:ascii="Verdana" w:hAnsi="Verdana"/>
-          <w:bCs/>
-          <w:sz w:val="20"/>
-          <w:szCs w:val="20"/>
-        </w:rPr>
-      </w:pPr>
-      <w:r>
-        <w:rPr>
-          <w:rFonts w:ascii="Verdana" w:hAnsi="Verdana"/>
-          <w:bCs/>
-          <w:sz w:val="20"/>
-          <w:szCs w:val="20"/>
-        </w:rPr>
-        <w:t xml:space="preserve">Customer will get the benefit of an audit report to tune their database parameters in well advance to overcome all the security and performance problems. Sometimes it will costly for a small business to hire a professional or a contractor to evaluate their database system because it is time consuming and costly process. </w:t>
-      </w:r>
-    </w:p>
-    <w:p>
-      <w:pPr>
-        <w:rPr>
-          <w:rFonts w:ascii="Verdana" w:hAnsi="Verdana"/>
-          <w:bCs/>
-          <w:sz w:val="20"/>
-          <w:szCs w:val="20"/>
-        </w:rPr>
-      </w:pPr>
-      <w:r>
-        <w:rPr>
-          <w:rFonts w:ascii="Verdana" w:hAnsi="Verdana"/>
-          <w:bCs/>
-          <w:sz w:val="20"/>
-          <w:szCs w:val="20"/>
-        </w:rPr>
-        <w:t>Therefore, this tool is also for a business or a customer who may not be able to hire a full time database administrator to diagnose their database system.</w:t>
-      </w:r>
-    </w:p>
-    <w:p>
-      <w:pPr>
-        <w:rPr>
-          <w:rFonts w:ascii="Verdana" w:hAnsi="Verdana"/>
-          <w:b/>
-          <w:szCs w:val="20"/>
-        </w:rPr>
-      </w:pPr>
-    </w:p>
-    <w:p>
-      <w:pPr>
-        <w:pStyle w:val="Heading1"/>
-      </w:pPr>
-      <w:bookmarkStart w:id="3" w:name="_Toc458947586"/>
-      <w:r>
-        <w:t>Key Consumer Benefit</w:t>
-      </w:r>
-      <w:bookmarkEnd w:id="3"/>
     </w:p>
     <w:p>
       <w:pPr>
@@ -2869,7 +2840,6 @@
           <w:sz w:val="20"/>
           <w:szCs w:val="20"/>
         </w:rPr>
-        <w:lastRenderedPageBreak/>
         <w:t>Customers do not need to hire professional or contractor to evaluate their database system. </w:t>
       </w:r>
     </w:p>
@@ -2894,6 +2864,7 @@
           <w:sz w:val="20"/>
           <w:szCs w:val="20"/>
         </w:rPr>
+        <w:lastRenderedPageBreak/>
         <w:t>Same tool and report can be used for timely Audit purpose as well.</w:t>
       </w:r>
     </w:p>
@@ -3462,7 +3433,6 @@
           <w:szCs w:val="20"/>
           <w:lang w:eastAsia="zh-CN"/>
         </w:rPr>
-        <w:lastRenderedPageBreak/>
         <w:t>Ensure transfer of knowledge (prepare operating and maintenance manuals);</w:t>
       </w:r>
     </w:p>
@@ -3488,6 +3458,7 @@
           <w:szCs w:val="20"/>
           <w:lang w:eastAsia="zh-CN"/>
         </w:rPr>
+        <w:lastRenderedPageBreak/>
         <w:t>Prepare statement for organization’s management;</w:t>
       </w:r>
     </w:p>
@@ -3728,19 +3699,8 @@
           <w:szCs w:val="20"/>
           <w:lang w:val="en-US"/>
         </w:rPr>
-        <w:t xml:space="preserve">Project Advisor: Steve </w:t>
-      </w:r>
-      <w:proofErr w:type="spellStart"/>
-      <w:r>
-        <w:rPr>
-          <w:rFonts w:ascii="Verdana" w:hAnsi="Verdana"/>
-          <w:sz w:val="20"/>
-          <w:szCs w:val="20"/>
-          <w:lang w:val="en-US"/>
-        </w:rPr>
-        <w:t>Mckinlay</w:t>
-      </w:r>
-      <w:proofErr w:type="spellEnd"/>
+        <w:t>Project Advisor: Steve Mckinlay</w:t>
+      </w:r>
     </w:p>
     <w:p>
       <w:pPr>
@@ -3816,27 +3776,7 @@
           <w:szCs w:val="20"/>
           <w:lang w:val="en-US"/>
         </w:rPr>
-        <w:t xml:space="preserve">Project Manager, Test Manager: </w:t>
-      </w:r>
-      <w:proofErr w:type="spellStart"/>
-      <w:r>
-        <w:rPr>
-          <w:rFonts w:ascii="Verdana" w:hAnsi="Verdana"/>
-          <w:sz w:val="20"/>
-          <w:szCs w:val="20"/>
-          <w:lang w:val="en-US"/>
-        </w:rPr>
-        <w:t>Changming</w:t>
-      </w:r>
-      <w:proofErr w:type="spellEnd"/>
-      <w:r>
-        <w:rPr>
-          <w:rFonts w:ascii="Verdana" w:hAnsi="Verdana"/>
-          <w:sz w:val="20"/>
-          <w:szCs w:val="20"/>
-          <w:lang w:val="en-US"/>
-        </w:rPr>
-        <w:t xml:space="preserve"> Wu</w:t>
+        <w:t>Project Manager, Test Manager: Changming Wu</w:t>
       </w:r>
     </w:p>
     <w:p>
@@ -4215,7 +4155,6 @@
           <w:szCs w:val="20"/>
           <w:lang w:val="en-US"/>
         </w:rPr>
-        <w:lastRenderedPageBreak/>
         <w:t>Developer and tester</w:t>
       </w:r>
     </w:p>
@@ -4240,19 +4179,8 @@
           <w:szCs w:val="20"/>
           <w:lang w:val="en-US"/>
         </w:rPr>
-        <w:t xml:space="preserve">Database Specialist, Tester: Hardik </w:t>
-      </w:r>
-      <w:proofErr w:type="spellStart"/>
-      <w:r>
-        <w:rPr>
-          <w:rFonts w:ascii="Verdana" w:hAnsi="Verdana"/>
-          <w:sz w:val="20"/>
-          <w:szCs w:val="20"/>
-          <w:lang w:val="en-US"/>
-        </w:rPr>
-        <w:t>Kansara</w:t>
-      </w:r>
-      <w:proofErr w:type="spellEnd"/>
+        <w:t>Database Specialist, Tester: Hardik Kansara</w:t>
+      </w:r>
     </w:p>
     <w:p>
       <w:pPr>
@@ -4275,27 +4203,8 @@
           <w:szCs w:val="20"/>
           <w:lang w:val="en-US"/>
         </w:rPr>
-        <w:t xml:space="preserve">Web Developer, Tester: </w:t>
-      </w:r>
-      <w:proofErr w:type="spellStart"/>
-      <w:r>
-        <w:rPr>
-          <w:rFonts w:ascii="Verdana" w:hAnsi="Verdana"/>
-          <w:sz w:val="20"/>
-          <w:szCs w:val="20"/>
-          <w:lang w:val="en-US"/>
-        </w:rPr>
-        <w:t>Kwinno</w:t>
-      </w:r>
-      <w:proofErr w:type="spellEnd"/>
-      <w:r>
-        <w:rPr>
-          <w:rFonts w:ascii="Verdana" w:hAnsi="Verdana"/>
-          <w:sz w:val="20"/>
-          <w:szCs w:val="20"/>
-          <w:lang w:val="en-US"/>
-        </w:rPr>
-        <w:t xml:space="preserve"> Pineda</w:t>
+        <w:lastRenderedPageBreak/>
+        <w:t>Web Developer, Tester: Kwinno Pineda</w:t>
       </w:r>
     </w:p>
     <w:p>
@@ -4319,19 +4228,8 @@
           <w:szCs w:val="20"/>
           <w:lang w:val="en-US"/>
         </w:rPr>
-        <w:t xml:space="preserve">C# Developer, Tester: Patrick </w:t>
-      </w:r>
-      <w:proofErr w:type="spellStart"/>
-      <w:r>
-        <w:rPr>
-          <w:rFonts w:ascii="Verdana" w:hAnsi="Verdana"/>
-          <w:sz w:val="20"/>
-          <w:szCs w:val="20"/>
-          <w:lang w:val="en-US"/>
-        </w:rPr>
-        <w:t>Cura</w:t>
-      </w:r>
-      <w:proofErr w:type="spellEnd"/>
+        <w:t>C# Developer, Tester: Patrick Cura</w:t>
+      </w:r>
     </w:p>
     <w:p>
       <w:pPr>
@@ -4667,7 +4565,46 @@
   <w:p>
     <w:pPr>
       <w:pStyle w:val="Footer"/>
+      <w:rPr>
+        <w:sz w:val="14"/>
+        <w:szCs w:val="14"/>
+      </w:rPr>
     </w:pPr>
+    <w:r>
+      <w:rPr>
+        <w:sz w:val="14"/>
+        <w:szCs w:val="14"/>
+      </w:rPr>
+      <w:fldChar w:fldCharType="begin"/>
+    </w:r>
+    <w:r>
+      <w:rPr>
+        <w:sz w:val="14"/>
+        <w:szCs w:val="14"/>
+      </w:rPr>
+      <w:instrText xml:space="preserve"> FILENAME  \p  \* MERGEFORMAT </w:instrText>
+    </w:r>
+    <w:r>
+      <w:rPr>
+        <w:sz w:val="14"/>
+        <w:szCs w:val="14"/>
+      </w:rPr>
+      <w:fldChar w:fldCharType="separate"/>
+    </w:r>
+    <w:r>
+      <w:rPr>
+        <w:sz w:val="14"/>
+        <w:szCs w:val="14"/>
+      </w:rPr>
+      <w:t>C:\Users\Hardik\Documents\GitHub\Weltec-Project\1. Final Documentation\1. Project Proposal\Client Briefing Document 1.0.docx</w:t>
+    </w:r>
+    <w:r>
+      <w:rPr>
+        <w:sz w:val="14"/>
+        <w:szCs w:val="14"/>
+      </w:rPr>
+      <w:fldChar w:fldCharType="end"/>
+    </w:r>
   </w:p>
 </w:ftr>
 </file>
@@ -9331,7 +9268,7 @@
     <w:link w:val="FooterChar"/>
     <w:autoRedefine/>
     <w:uiPriority w:val="99"/>
-    <w:rsid w:val="00A46FA0"/>
+    <w:rsid w:val="00C877CD"/>
     <w:pPr>
       <w:pBdr>
         <w:top w:val="single" w:sz="4" w:space="3" w:color="999999"/>
@@ -9342,6 +9279,8 @@
       <w:spacing w:before="120" w:after="120"/>
     </w:pPr>
     <w:rPr>
+      <w:rFonts w:ascii="Verdana" w:hAnsi="Verdana"/>
+      <w:noProof/>
       <w:color w:val="003366"/>
       <w:sz w:val="20"/>
       <w:lang w:val="en-GB"/>
@@ -9352,9 +9291,10 @@
     <w:basedOn w:val="DefaultParagraphFont"/>
     <w:link w:val="Footer"/>
     <w:uiPriority w:val="99"/>
-    <w:rsid w:val="00A46FA0"/>
+    <w:rsid w:val="00C877CD"/>
     <w:rPr>
-      <w:rFonts w:ascii="Arial" w:eastAsia="Times New Roman" w:hAnsi="Arial" w:cs="Arial"/>
+      <w:rFonts w:ascii="Verdana" w:eastAsia="Times New Roman" w:hAnsi="Verdana" w:cs="Arial"/>
+      <w:noProof/>
       <w:color w:val="003366"/>
       <w:sz w:val="20"/>
       <w:szCs w:val="24"/>
@@ -9931,7 +9871,7 @@
 </file>
 
 <file path=customXml/itemProps1.xml><?xml version="1.0" encoding="utf-8"?>
-<ds:datastoreItem xmlns:ds="http://schemas.openxmlformats.org/officeDocument/2006/customXml" ds:itemID="{A11C1609-FD97-41A6-A958-5A814C5E6384}">
+<ds:datastoreItem xmlns:ds="http://schemas.openxmlformats.org/officeDocument/2006/customXml" ds:itemID="{C4EDFFA5-A454-4A39-A11E-8BC01003269A}">
   <ds:schemaRefs>
     <ds:schemaRef ds:uri="http://schemas.openxmlformats.org/officeDocument/2006/bibliography"/>
   </ds:schemaRefs>

</xml_diff>